<commit_message>
refactor: streamline UAT test template, enhance avatar handling, and improve model evaluation threshold persistence
</commit_message>
<xml_diff>
--- a/PreTech-NIDS_UAT_Test_Template.docx
+++ b/PreTech-NIDS_UAT_Test_Template.docx
@@ -16,7 +16,6 @@
           <w:kern w:val="0"/>
         </w:rPr>
       </w:pPr>
-      <w:proofErr w:type="spellStart"/>
       <w:r>
         <w:rPr>
           <w:rFonts w:ascii="Times New Roman" w:hAnsi="Times New Roman" w:cs="Times New Roman"/>
@@ -24,17 +23,7 @@
           <w:bCs/>
           <w:kern w:val="0"/>
         </w:rPr>
-        <w:t>PreTech</w:t>
-      </w:r>
-      <w:proofErr w:type="spellEnd"/>
-      <w:r>
-        <w:rPr>
-          <w:rFonts w:ascii="Times New Roman" w:hAnsi="Times New Roman" w:cs="Times New Roman"/>
-          <w:b/>
-          <w:bCs/>
-          <w:kern w:val="0"/>
-        </w:rPr>
-        <w:t>-NIDS User Acceptance Testing (UAT) Template</w:t>
+        <w:t>PreTech-NIDS User Acceptance Testing (UAT) Template</w:t>
       </w:r>
     </w:p>
     <w:p>
@@ -1415,7 +1404,7 @@
                 <w:kern w:val="0"/>
                 <w14:ligatures w14:val="none"/>
               </w:rPr>
-              <w:t>Test "Remember Me" functionality</w:t>
+              <w:t>Test logout functionality</w:t>
             </w:r>
           </w:p>
         </w:tc>
@@ -1440,85 +1429,85 @@
           <w:p>
             <w:pPr>
               <w:spacing w:after="0" w:line="240" w:lineRule="auto"/>
+              <w:rPr>
+                <w:rFonts w:ascii="Times New Roman" w:eastAsia="Times New Roman" w:hAnsi="Times New Roman" w:cs="Times New Roman"/>
+                <w:b/>
+                <w:bCs/>
+                <w:color w:val="000000"/>
+                <w:kern w:val="0"/>
+                <w14:ligatures w14:val="none"/>
+              </w:rPr>
+            </w:pPr>
+            <w:r>
+              <w:rPr>
+                <w:rFonts w:ascii="Times New Roman" w:eastAsia="Times New Roman" w:hAnsi="Times New Roman" w:cs="Times New Roman"/>
+                <w:b/>
+                <w:bCs/>
+                <w:color w:val="000000"/>
+                <w:kern w:val="0"/>
+                <w14:ligatures w14:val="none"/>
+              </w:rPr>
+              <w:t>Expected Results:</w:t>
+            </w:r>
+          </w:p>
+        </w:tc>
+      </w:tr>
+      <w:tr>
+        <w:trPr>
+          <w:trHeight w:val="312"/>
+        </w:trPr>
+        <w:tc>
+          <w:tcPr>
+            <w:tcW w:w="9351" w:type="dxa"/>
+            <w:tcBorders>
+              <w:top w:val="nil"/>
+              <w:left w:val="single" w:sz="4" w:space="0" w:color="auto"/>
+              <w:bottom w:val="single" w:sz="4" w:space="0" w:color="auto"/>
+              <w:right w:val="single" w:sz="4" w:space="0" w:color="auto"/>
+            </w:tcBorders>
+            <w:noWrap/>
+            <w:vAlign w:val="center"/>
+            <w:hideMark/>
+          </w:tcPr>
+          <w:p>
+            <w:pPr>
+              <w:spacing w:after="0" w:line="240" w:lineRule="auto"/>
               <w:ind w:firstLineChars="300" w:firstLine="720"/>
               <w:rPr>
-                <w:rFonts w:ascii="Times New Roman" w:eastAsia="Times New Roman" w:hAnsi="Times New Roman" w:cs="Times New Roman"/>
-                <w:color w:val="000000"/>
-                <w:kern w:val="0"/>
-                <w14:ligatures w14:val="none"/>
-              </w:rPr>
-            </w:pPr>
-            <w:r>
-              <w:rPr>
-                <w:rFonts w:ascii="Times New Roman" w:eastAsia="Times New Roman" w:hAnsi="Times New Roman" w:cs="Times New Roman"/>
-                <w:color w:val="000000"/>
-                <w:kern w:val="0"/>
-                <w14:ligatures w14:val="none"/>
-              </w:rPr>
-              <w:t>4.</w:t>
-            </w:r>
-            <w:r>
-              <w:rPr>
-                <w:rFonts w:ascii="Times New Roman" w:eastAsia="Times New Roman" w:hAnsi="Times New Roman" w:cs="Times New Roman"/>
+                <w:rFonts w:ascii="Symbol" w:eastAsia="Times New Roman" w:hAnsi="Symbol" w:cs="Times New Roman"/>
+                <w:color w:val="000000"/>
+                <w:kern w:val="0"/>
+                <w14:ligatures w14:val="none"/>
+              </w:rPr>
+            </w:pPr>
+            <w:r>
+              <w:rPr>
+                <w:rFonts w:ascii="Symbol" w:eastAsia="Symbol" w:hAnsi="Symbol" w:cs="Symbol"/>
+                <w:color w:val="000000"/>
+                <w:kern w:val="0"/>
+                <w14:ligatures w14:val="none"/>
+              </w:rPr>
+              <w:t>·</w:t>
+            </w:r>
+            <w:r>
+              <w:rPr>
+                <w:rFonts w:ascii="Times New Roman" w:eastAsia="Symbol" w:hAnsi="Times New Roman" w:cs="Times New Roman"/>
                 <w:color w:val="000000"/>
                 <w:kern w:val="0"/>
                 <w:sz w:val="14"/>
                 <w:szCs w:val="14"/>
                 <w14:ligatures w14:val="none"/>
               </w:rPr>
-              <w:t xml:space="preserve">     </w:t>
-            </w:r>
-            <w:r>
-              <w:rPr>
-                <w:rFonts w:ascii="Times New Roman" w:eastAsia="Times New Roman" w:hAnsi="Times New Roman" w:cs="Times New Roman"/>
-                <w:color w:val="000000"/>
-                <w:kern w:val="0"/>
-                <w14:ligatures w14:val="none"/>
-              </w:rPr>
-              <w:t>Test logout functionality</w:t>
-            </w:r>
-          </w:p>
-        </w:tc>
-      </w:tr>
-      <w:tr>
-        <w:trPr>
-          <w:trHeight w:val="312"/>
-        </w:trPr>
-        <w:tc>
-          <w:tcPr>
-            <w:tcW w:w="9351" w:type="dxa"/>
-            <w:tcBorders>
-              <w:top w:val="nil"/>
-              <w:left w:val="single" w:sz="4" w:space="0" w:color="auto"/>
-              <w:bottom w:val="single" w:sz="4" w:space="0" w:color="auto"/>
-              <w:right w:val="single" w:sz="4" w:space="0" w:color="auto"/>
-            </w:tcBorders>
-            <w:noWrap/>
-            <w:vAlign w:val="center"/>
-            <w:hideMark/>
-          </w:tcPr>
-          <w:p>
-            <w:pPr>
-              <w:spacing w:after="0" w:line="240" w:lineRule="auto"/>
-              <w:rPr>
-                <w:rFonts w:ascii="Times New Roman" w:eastAsia="Times New Roman" w:hAnsi="Times New Roman" w:cs="Times New Roman"/>
-                <w:b/>
-                <w:bCs/>
-                <w:color w:val="000000"/>
-                <w:kern w:val="0"/>
-                <w14:ligatures w14:val="none"/>
-              </w:rPr>
-            </w:pPr>
-            <w:r>
-              <w:rPr>
-                <w:rFonts w:ascii="Times New Roman" w:eastAsia="Times New Roman" w:hAnsi="Times New Roman" w:cs="Times New Roman"/>
-                <w:b/>
-                <w:bCs/>
-                <w:color w:val="000000"/>
-                <w:kern w:val="0"/>
-                <w14:ligatures w14:val="none"/>
-              </w:rPr>
-              <w:t>Expected Results:</w:t>
+              <w:t xml:space="preserve">       </w:t>
+            </w:r>
+            <w:r>
+              <w:rPr>
+                <w:rFonts w:ascii="Times New Roman" w:eastAsia="Symbol" w:hAnsi="Times New Roman" w:cs="Times New Roman"/>
+                <w:color w:val="000000"/>
+                <w:kern w:val="0"/>
+                <w14:ligatures w14:val="none"/>
+              </w:rPr>
+              <w:t>Login successful, redirect to main page</w:t>
             </w:r>
           </w:p>
         </w:tc>
@@ -1578,127 +1567,7 @@
                 <w:kern w:val="0"/>
                 <w14:ligatures w14:val="none"/>
               </w:rPr>
-              <w:t>Login successful, redirect to main page</w:t>
-            </w:r>
-          </w:p>
-        </w:tc>
-      </w:tr>
-      <w:tr>
-        <w:trPr>
-          <w:trHeight w:val="312"/>
-        </w:trPr>
-        <w:tc>
-          <w:tcPr>
-            <w:tcW w:w="9351" w:type="dxa"/>
-            <w:tcBorders>
-              <w:top w:val="nil"/>
-              <w:left w:val="single" w:sz="4" w:space="0" w:color="auto"/>
-              <w:bottom w:val="single" w:sz="4" w:space="0" w:color="auto"/>
-              <w:right w:val="single" w:sz="4" w:space="0" w:color="auto"/>
-            </w:tcBorders>
-            <w:noWrap/>
-            <w:vAlign w:val="center"/>
-            <w:hideMark/>
-          </w:tcPr>
-          <w:p>
-            <w:pPr>
-              <w:spacing w:after="0" w:line="240" w:lineRule="auto"/>
-              <w:ind w:firstLineChars="300" w:firstLine="720"/>
-              <w:rPr>
-                <w:rFonts w:ascii="Symbol" w:eastAsia="Times New Roman" w:hAnsi="Symbol" w:cs="Times New Roman"/>
-                <w:color w:val="000000"/>
-                <w:kern w:val="0"/>
-                <w14:ligatures w14:val="none"/>
-              </w:rPr>
-            </w:pPr>
-            <w:r>
-              <w:rPr>
-                <w:rFonts w:ascii="Symbol" w:eastAsia="Symbol" w:hAnsi="Symbol" w:cs="Symbol"/>
-                <w:color w:val="000000"/>
-                <w:kern w:val="0"/>
-                <w14:ligatures w14:val="none"/>
-              </w:rPr>
-              <w:t>·</w:t>
-            </w:r>
-            <w:r>
-              <w:rPr>
-                <w:rFonts w:ascii="Times New Roman" w:eastAsia="Symbol" w:hAnsi="Times New Roman" w:cs="Times New Roman"/>
-                <w:color w:val="000000"/>
-                <w:kern w:val="0"/>
-                <w:sz w:val="14"/>
-                <w:szCs w:val="14"/>
-                <w14:ligatures w14:val="none"/>
-              </w:rPr>
-              <w:t xml:space="preserve">       </w:t>
-            </w:r>
-            <w:r>
-              <w:rPr>
-                <w:rFonts w:ascii="Times New Roman" w:eastAsia="Symbol" w:hAnsi="Times New Roman" w:cs="Times New Roman"/>
-                <w:color w:val="000000"/>
-                <w:kern w:val="0"/>
-                <w14:ligatures w14:val="none"/>
-              </w:rPr>
               <w:t>Appropriate error message for incorrect password</w:t>
-            </w:r>
-          </w:p>
-        </w:tc>
-      </w:tr>
-      <w:tr>
-        <w:trPr>
-          <w:trHeight w:val="312"/>
-        </w:trPr>
-        <w:tc>
-          <w:tcPr>
-            <w:tcW w:w="9351" w:type="dxa"/>
-            <w:tcBorders>
-              <w:top w:val="single" w:sz="4" w:space="0" w:color="auto"/>
-              <w:left w:val="single" w:sz="4" w:space="0" w:color="auto"/>
-              <w:bottom w:val="single" w:sz="4" w:space="0" w:color="auto"/>
-              <w:right w:val="single" w:sz="4" w:space="0" w:color="auto"/>
-            </w:tcBorders>
-            <w:noWrap/>
-            <w:vAlign w:val="center"/>
-            <w:hideMark/>
-          </w:tcPr>
-          <w:p>
-            <w:pPr>
-              <w:spacing w:after="0" w:line="240" w:lineRule="auto"/>
-              <w:ind w:firstLineChars="300" w:firstLine="720"/>
-              <w:rPr>
-                <w:rFonts w:ascii="Symbol" w:eastAsia="Times New Roman" w:hAnsi="Symbol" w:cs="Times New Roman"/>
-                <w:color w:val="000000"/>
-                <w:kern w:val="0"/>
-                <w14:ligatures w14:val="none"/>
-              </w:rPr>
-            </w:pPr>
-            <w:r>
-              <w:rPr>
-                <w:rFonts w:ascii="Symbol" w:eastAsia="Symbol" w:hAnsi="Symbol" w:cs="Symbol"/>
-                <w:color w:val="000000"/>
-                <w:kern w:val="0"/>
-                <w14:ligatures w14:val="none"/>
-              </w:rPr>
-              <w:t>·</w:t>
-            </w:r>
-            <w:r>
-              <w:rPr>
-                <w:rFonts w:ascii="Times New Roman" w:eastAsia="Symbol" w:hAnsi="Times New Roman" w:cs="Times New Roman"/>
-                <w:color w:val="000000"/>
-                <w:kern w:val="0"/>
-                <w:sz w:val="14"/>
-                <w:szCs w:val="14"/>
-                <w14:ligatures w14:val="none"/>
-              </w:rPr>
-              <w:t xml:space="preserve">       </w:t>
-            </w:r>
-            <w:r>
-              <w:rPr>
-                <w:rFonts w:ascii="Times New Roman" w:eastAsia="Symbol" w:hAnsi="Times New Roman" w:cs="Times New Roman"/>
-                <w:color w:val="000000"/>
-                <w:kern w:val="0"/>
-                <w14:ligatures w14:val="none"/>
-              </w:rPr>
-              <w:t>Remember Me function works properly</w:t>
             </w:r>
           </w:p>
         </w:tc>
@@ -2009,90 +1878,90 @@
                 <w:kern w:val="0"/>
                 <w14:ligatures w14:val="none"/>
               </w:rPr>
+              <w:t>2.1 Start Real-time Monitoring</w:t>
+            </w:r>
+          </w:p>
+        </w:tc>
+      </w:tr>
+      <w:tr>
+        <w:trPr>
+          <w:trHeight w:val="312"/>
+        </w:trPr>
+        <w:tc>
+          <w:tcPr>
+            <w:tcW w:w="9351" w:type="dxa"/>
+            <w:tcBorders>
+              <w:top w:val="nil"/>
+              <w:left w:val="single" w:sz="4" w:space="0" w:color="auto"/>
+              <w:bottom w:val="single" w:sz="4" w:space="0" w:color="auto"/>
+              <w:right w:val="single" w:sz="4" w:space="0" w:color="auto"/>
+            </w:tcBorders>
+            <w:noWrap/>
+            <w:vAlign w:val="center"/>
+            <w:hideMark/>
+          </w:tcPr>
+          <w:p>
+            <w:pPr>
+              <w:spacing w:after="0" w:line="240" w:lineRule="auto"/>
+              <w:rPr>
+                <w:rFonts w:ascii="Times New Roman" w:eastAsia="Times New Roman" w:hAnsi="Times New Roman" w:cs="Times New Roman"/>
+                <w:b/>
+                <w:bCs/>
+                <w:color w:val="000000"/>
+                <w:kern w:val="0"/>
+                <w14:ligatures w14:val="none"/>
+              </w:rPr>
+            </w:pPr>
+            <w:r>
+              <w:rPr>
+                <w:rFonts w:ascii="Times New Roman" w:eastAsia="Times New Roman" w:hAnsi="Times New Roman" w:cs="Times New Roman"/>
+                <w:b/>
+                <w:bCs/>
+                <w:color w:val="000000"/>
+                <w:kern w:val="0"/>
+                <w14:ligatures w14:val="none"/>
+              </w:rPr>
+              <w:t>Test Steps:</w:t>
+            </w:r>
+          </w:p>
+        </w:tc>
+      </w:tr>
+      <w:tr>
+        <w:trPr>
+          <w:trHeight w:val="312"/>
+        </w:trPr>
+        <w:tc>
+          <w:tcPr>
+            <w:tcW w:w="9351" w:type="dxa"/>
+            <w:tcBorders>
+              <w:top w:val="single" w:sz="4" w:space="0" w:color="auto"/>
+              <w:left w:val="single" w:sz="4" w:space="0" w:color="auto"/>
+              <w:bottom w:val="single" w:sz="4" w:space="0" w:color="auto"/>
+              <w:right w:val="single" w:sz="4" w:space="0" w:color="auto"/>
+            </w:tcBorders>
+            <w:noWrap/>
+            <w:vAlign w:val="center"/>
+            <w:hideMark/>
+          </w:tcPr>
+          <w:p>
+            <w:pPr>
+              <w:spacing w:after="0" w:line="240" w:lineRule="auto"/>
+              <w:ind w:firstLineChars="300" w:firstLine="720"/>
+              <w:rPr>
+                <w:rFonts w:ascii="Times New Roman" w:eastAsia="Times New Roman" w:hAnsi="Times New Roman" w:cs="Times New Roman"/>
+                <w:color w:val="000000"/>
+                <w:kern w:val="0"/>
+                <w14:ligatures w14:val="none"/>
+              </w:rPr>
+            </w:pPr>
+            <w:r>
+              <w:rPr>
+                <w:rFonts w:ascii="Times New Roman" w:eastAsia="Times New Roman" w:hAnsi="Times New Roman" w:cs="Times New Roman"/>
+                <w:color w:val="000000"/>
+                <w:kern w:val="0"/>
+                <w14:ligatures w14:val="none"/>
+              </w:rPr>
               <w:lastRenderedPageBreak/>
-              <w:t>2.1 Start Real-time Monitoring</w:t>
-            </w:r>
-          </w:p>
-        </w:tc>
-      </w:tr>
-      <w:tr>
-        <w:trPr>
-          <w:trHeight w:val="312"/>
-        </w:trPr>
-        <w:tc>
-          <w:tcPr>
-            <w:tcW w:w="9351" w:type="dxa"/>
-            <w:tcBorders>
-              <w:top w:val="nil"/>
-              <w:left w:val="single" w:sz="4" w:space="0" w:color="auto"/>
-              <w:bottom w:val="single" w:sz="4" w:space="0" w:color="auto"/>
-              <w:right w:val="single" w:sz="4" w:space="0" w:color="auto"/>
-            </w:tcBorders>
-            <w:noWrap/>
-            <w:vAlign w:val="center"/>
-            <w:hideMark/>
-          </w:tcPr>
-          <w:p>
-            <w:pPr>
-              <w:spacing w:after="0" w:line="240" w:lineRule="auto"/>
-              <w:rPr>
-                <w:rFonts w:ascii="Times New Roman" w:eastAsia="Times New Roman" w:hAnsi="Times New Roman" w:cs="Times New Roman"/>
-                <w:b/>
-                <w:bCs/>
-                <w:color w:val="000000"/>
-                <w:kern w:val="0"/>
-                <w14:ligatures w14:val="none"/>
-              </w:rPr>
-            </w:pPr>
-            <w:r>
-              <w:rPr>
-                <w:rFonts w:ascii="Times New Roman" w:eastAsia="Times New Roman" w:hAnsi="Times New Roman" w:cs="Times New Roman"/>
-                <w:b/>
-                <w:bCs/>
-                <w:color w:val="000000"/>
-                <w:kern w:val="0"/>
-                <w14:ligatures w14:val="none"/>
-              </w:rPr>
-              <w:t>Test Steps:</w:t>
-            </w:r>
-          </w:p>
-        </w:tc>
-      </w:tr>
-      <w:tr>
-        <w:trPr>
-          <w:trHeight w:val="312"/>
-        </w:trPr>
-        <w:tc>
-          <w:tcPr>
-            <w:tcW w:w="9351" w:type="dxa"/>
-            <w:tcBorders>
-              <w:top w:val="nil"/>
-              <w:left w:val="single" w:sz="4" w:space="0" w:color="auto"/>
-              <w:bottom w:val="single" w:sz="4" w:space="0" w:color="auto"/>
-              <w:right w:val="single" w:sz="4" w:space="0" w:color="auto"/>
-            </w:tcBorders>
-            <w:noWrap/>
-            <w:vAlign w:val="center"/>
-            <w:hideMark/>
-          </w:tcPr>
-          <w:p>
-            <w:pPr>
-              <w:spacing w:after="0" w:line="240" w:lineRule="auto"/>
-              <w:ind w:firstLineChars="300" w:firstLine="720"/>
-              <w:rPr>
-                <w:rFonts w:ascii="Times New Roman" w:eastAsia="Times New Roman" w:hAnsi="Times New Roman" w:cs="Times New Roman"/>
-                <w:color w:val="000000"/>
-                <w:kern w:val="0"/>
-                <w14:ligatures w14:val="none"/>
-              </w:rPr>
-            </w:pPr>
-            <w:r>
-              <w:rPr>
-                <w:rFonts w:ascii="Times New Roman" w:eastAsia="Times New Roman" w:hAnsi="Times New Roman" w:cs="Times New Roman"/>
-                <w:color w:val="000000"/>
-                <w:kern w:val="0"/>
-                <w14:ligatures w14:val="none"/>
-              </w:rPr>
               <w:t>1.</w:t>
             </w:r>
             <w:r>
@@ -2883,7 +2752,7 @@
                 <w:kern w:val="0"/>
                 <w14:ligatures w14:val="none"/>
               </w:rPr>
-              <w:t>Switch detection models while monitoring is running</w:t>
+              <w:t xml:space="preserve">Switch detection models </w:t>
             </w:r>
           </w:p>
         </w:tc>
@@ -3193,7 +3062,7 @@
               <w:spacing w:after="0" w:line="240" w:lineRule="auto"/>
               <w:ind w:firstLineChars="300" w:firstLine="720"/>
               <w:rPr>
-                <w:rFonts w:ascii="Symbol" w:eastAsia="Times New Roman" w:hAnsi="Symbol" w:cs="Times New Roman" w:hint="eastAsia"/>
+                <w:rFonts w:ascii="Symbol" w:eastAsia="Times New Roman" w:hAnsi="Symbol" w:cs="Times New Roman"/>
                 <w:color w:val="000000"/>
                 <w:kern w:val="0"/>
                 <w14:ligatures w14:val="none"/>
@@ -3688,12 +3557,21 @@
             </w:pPr>
             <w:r>
               <w:rPr>
-                <w:rFonts w:ascii="Times New Roman" w:eastAsia="Times New Roman" w:hAnsi="Times New Roman" w:cs="Times New Roman"/>
-                <w:color w:val="000000"/>
-                <w:kern w:val="0"/>
-                <w14:ligatures w14:val="none"/>
-              </w:rPr>
-              <w:t>3.</w:t>
+                <w:rFonts w:ascii="Times New Roman" w:hAnsi="Times New Roman" w:cs="Times New Roman" w:hint="eastAsia"/>
+                <w:color w:val="000000"/>
+                <w:kern w:val="0"/>
+                <w14:ligatures w14:val="none"/>
+              </w:rPr>
+              <w:t>3</w:t>
+            </w:r>
+            <w:r>
+              <w:rPr>
+                <w:rFonts w:ascii="Times New Roman" w:eastAsia="Times New Roman" w:hAnsi="Times New Roman" w:cs="Times New Roman"/>
+                <w:color w:val="000000"/>
+                <w:kern w:val="0"/>
+                <w14:ligatures w14:val="none"/>
+              </w:rPr>
+              <w:t>.</w:t>
             </w:r>
             <w:r>
               <w:rPr>
@@ -3713,7 +3591,7 @@
                 <w:kern w:val="0"/>
                 <w14:ligatures w14:val="none"/>
               </w:rPr>
-              <w:t>Select analysis model</w:t>
+              <w:t>Start analysis</w:t>
             </w:r>
           </w:p>
         </w:tc>
@@ -3748,12 +3626,21 @@
             </w:pPr>
             <w:r>
               <w:rPr>
-                <w:rFonts w:ascii="Times New Roman" w:eastAsia="Times New Roman" w:hAnsi="Times New Roman" w:cs="Times New Roman"/>
-                <w:color w:val="000000"/>
-                <w:kern w:val="0"/>
-                <w14:ligatures w14:val="none"/>
-              </w:rPr>
-              <w:t>4.</w:t>
+                <w:rFonts w:ascii="Times New Roman" w:hAnsi="Times New Roman" w:cs="Times New Roman" w:hint="eastAsia"/>
+                <w:color w:val="000000"/>
+                <w:kern w:val="0"/>
+                <w14:ligatures w14:val="none"/>
+              </w:rPr>
+              <w:t>4</w:t>
+            </w:r>
+            <w:r>
+              <w:rPr>
+                <w:rFonts w:ascii="Times New Roman" w:eastAsia="Times New Roman" w:hAnsi="Times New Roman" w:cs="Times New Roman"/>
+                <w:color w:val="000000"/>
+                <w:kern w:val="0"/>
+                <w14:ligatures w14:val="none"/>
+              </w:rPr>
+              <w:t>.</w:t>
             </w:r>
             <w:r>
               <w:rPr>
@@ -3773,7 +3660,7 @@
                 <w:kern w:val="0"/>
                 <w14:ligatures w14:val="none"/>
               </w:rPr>
-              <w:t>Start analysis</w:t>
+              <w:t>View analysis results</w:t>
             </w:r>
           </w:p>
         </w:tc>
@@ -3786,7 +3673,50 @@
           <w:tcPr>
             <w:tcW w:w="9351" w:type="dxa"/>
             <w:tcBorders>
-              <w:top w:val="nil"/>
+              <w:top w:val="single" w:sz="4" w:space="0" w:color="auto"/>
+              <w:left w:val="single" w:sz="4" w:space="0" w:color="auto"/>
+              <w:bottom w:val="single" w:sz="4" w:space="0" w:color="auto"/>
+              <w:right w:val="single" w:sz="4" w:space="0" w:color="auto"/>
+            </w:tcBorders>
+            <w:noWrap/>
+            <w:vAlign w:val="center"/>
+            <w:hideMark/>
+          </w:tcPr>
+          <w:p>
+            <w:pPr>
+              <w:spacing w:after="0" w:line="240" w:lineRule="auto"/>
+              <w:rPr>
+                <w:rFonts w:ascii="Times New Roman" w:eastAsia="Times New Roman" w:hAnsi="Times New Roman" w:cs="Times New Roman"/>
+                <w:b/>
+                <w:bCs/>
+                <w:color w:val="000000"/>
+                <w:kern w:val="0"/>
+                <w14:ligatures w14:val="none"/>
+              </w:rPr>
+            </w:pPr>
+            <w:r>
+              <w:rPr>
+                <w:rFonts w:ascii="Times New Roman" w:eastAsia="Times New Roman" w:hAnsi="Times New Roman" w:cs="Times New Roman"/>
+                <w:b/>
+                <w:bCs/>
+                <w:color w:val="000000"/>
+                <w:kern w:val="0"/>
+                <w14:ligatures w14:val="none"/>
+              </w:rPr>
+              <w:t>Expected Results:</w:t>
+            </w:r>
+          </w:p>
+        </w:tc>
+      </w:tr>
+      <w:tr>
+        <w:trPr>
+          <w:trHeight w:val="312"/>
+        </w:trPr>
+        <w:tc>
+          <w:tcPr>
+            <w:tcW w:w="9351" w:type="dxa"/>
+            <w:tcBorders>
+              <w:top w:val="single" w:sz="4" w:space="0" w:color="auto"/>
               <w:left w:val="single" w:sz="4" w:space="0" w:color="auto"/>
               <w:bottom w:val="single" w:sz="4" w:space="0" w:color="auto"/>
               <w:right w:val="single" w:sz="4" w:space="0" w:color="auto"/>
@@ -3800,83 +3730,40 @@
               <w:spacing w:after="0" w:line="240" w:lineRule="auto"/>
               <w:ind w:firstLineChars="300" w:firstLine="720"/>
               <w:rPr>
-                <w:rFonts w:ascii="Times New Roman" w:eastAsia="Times New Roman" w:hAnsi="Times New Roman" w:cs="Times New Roman"/>
-                <w:color w:val="000000"/>
-                <w:kern w:val="0"/>
-                <w14:ligatures w14:val="none"/>
-              </w:rPr>
-            </w:pPr>
-            <w:r>
-              <w:rPr>
-                <w:rFonts w:ascii="Times New Roman" w:eastAsia="Times New Roman" w:hAnsi="Times New Roman" w:cs="Times New Roman"/>
-                <w:color w:val="000000"/>
-                <w:kern w:val="0"/>
-                <w14:ligatures w14:val="none"/>
-              </w:rPr>
-              <w:t>5.</w:t>
-            </w:r>
-            <w:r>
-              <w:rPr>
-                <w:rFonts w:ascii="Times New Roman" w:eastAsia="Times New Roman" w:hAnsi="Times New Roman" w:cs="Times New Roman"/>
+                <w:rFonts w:ascii="Symbol" w:eastAsia="Times New Roman" w:hAnsi="Symbol" w:cs="Times New Roman"/>
+                <w:color w:val="000000"/>
+                <w:kern w:val="0"/>
+                <w14:ligatures w14:val="none"/>
+              </w:rPr>
+            </w:pPr>
+            <w:r>
+              <w:rPr>
+                <w:rFonts w:ascii="Symbol" w:eastAsia="Symbol" w:hAnsi="Symbol" w:cs="Symbol"/>
+                <w:color w:val="000000"/>
+                <w:kern w:val="0"/>
+                <w14:ligatures w14:val="none"/>
+              </w:rPr>
+              <w:t>·</w:t>
+            </w:r>
+            <w:r>
+              <w:rPr>
+                <w:rFonts w:ascii="Times New Roman" w:eastAsia="Symbol" w:hAnsi="Times New Roman" w:cs="Times New Roman"/>
                 <w:color w:val="000000"/>
                 <w:kern w:val="0"/>
                 <w:sz w:val="14"/>
                 <w:szCs w:val="14"/>
                 <w14:ligatures w14:val="none"/>
               </w:rPr>
-              <w:t xml:space="preserve">     </w:t>
-            </w:r>
-            <w:r>
-              <w:rPr>
-                <w:rFonts w:ascii="Times New Roman" w:eastAsia="Times New Roman" w:hAnsi="Times New Roman" w:cs="Times New Roman"/>
-                <w:color w:val="000000"/>
-                <w:kern w:val="0"/>
-                <w14:ligatures w14:val="none"/>
-              </w:rPr>
-              <w:t>View analysis results</w:t>
-            </w:r>
-          </w:p>
-        </w:tc>
-      </w:tr>
-      <w:tr>
-        <w:trPr>
-          <w:trHeight w:val="312"/>
-        </w:trPr>
-        <w:tc>
-          <w:tcPr>
-            <w:tcW w:w="9351" w:type="dxa"/>
-            <w:tcBorders>
-              <w:top w:val="single" w:sz="4" w:space="0" w:color="auto"/>
-              <w:left w:val="single" w:sz="4" w:space="0" w:color="auto"/>
-              <w:bottom w:val="single" w:sz="4" w:space="0" w:color="auto"/>
-              <w:right w:val="single" w:sz="4" w:space="0" w:color="auto"/>
-            </w:tcBorders>
-            <w:noWrap/>
-            <w:vAlign w:val="center"/>
-            <w:hideMark/>
-          </w:tcPr>
-          <w:p>
-            <w:pPr>
-              <w:spacing w:after="0" w:line="240" w:lineRule="auto"/>
-              <w:rPr>
-                <w:rFonts w:ascii="Times New Roman" w:eastAsia="Times New Roman" w:hAnsi="Times New Roman" w:cs="Times New Roman"/>
-                <w:b/>
-                <w:bCs/>
-                <w:color w:val="000000"/>
-                <w:kern w:val="0"/>
-                <w14:ligatures w14:val="none"/>
-              </w:rPr>
-            </w:pPr>
-            <w:r>
-              <w:rPr>
-                <w:rFonts w:ascii="Times New Roman" w:eastAsia="Times New Roman" w:hAnsi="Times New Roman" w:cs="Times New Roman"/>
-                <w:b/>
-                <w:bCs/>
-                <w:color w:val="000000"/>
-                <w:kern w:val="0"/>
-                <w14:ligatures w14:val="none"/>
-              </w:rPr>
-              <w:t>Expected Results:</w:t>
+              <w:t xml:space="preserve">       </w:t>
+            </w:r>
+            <w:r>
+              <w:rPr>
+                <w:rFonts w:ascii="Times New Roman" w:eastAsia="Symbol" w:hAnsi="Times New Roman" w:cs="Times New Roman"/>
+                <w:color w:val="000000"/>
+                <w:kern w:val="0"/>
+                <w14:ligatures w14:val="none"/>
+              </w:rPr>
+              <w:t>File upload successful</w:t>
             </w:r>
           </w:p>
         </w:tc>
@@ -3936,7 +3823,7 @@
                 <w:kern w:val="0"/>
                 <w14:ligatures w14:val="none"/>
               </w:rPr>
-              <w:t>File upload successful</w:t>
+              <w:t>Analysis progress displayed correctly</w:t>
             </w:r>
           </w:p>
         </w:tc>
@@ -3996,7 +3883,7 @@
                 <w:kern w:val="0"/>
                 <w14:ligatures w14:val="none"/>
               </w:rPr>
-              <w:t>Analysis progress displayed correctly</w:t>
+              <w:t>Analysis results detailed and accurate</w:t>
             </w:r>
           </w:p>
         </w:tc>
@@ -4036,7 +3923,6 @@
                 <w:kern w:val="0"/>
                 <w14:ligatures w14:val="none"/>
               </w:rPr>
-              <w:lastRenderedPageBreak/>
               <w:t>·</w:t>
             </w:r>
             <w:r>
@@ -4057,14 +3943,14 @@
                 <w:kern w:val="0"/>
                 <w14:ligatures w14:val="none"/>
               </w:rPr>
-              <w:t>Analysis results detailed and accurate</w:t>
-            </w:r>
-          </w:p>
-        </w:tc>
-      </w:tr>
-      <w:tr>
-        <w:trPr>
-          <w:trHeight w:val="312"/>
+              <w:t>Support for multiple file formats (.pcap, .pcapng, .cap)</w:t>
+            </w:r>
+          </w:p>
+        </w:tc>
+      </w:tr>
+      <w:tr>
+        <w:trPr>
+          <w:trHeight w:val="288"/>
         </w:trPr>
         <w:tc>
           <w:tcPr>
@@ -4082,93 +3968,25 @@
           <w:p>
             <w:pPr>
               <w:spacing w:after="0" w:line="240" w:lineRule="auto"/>
-              <w:ind w:firstLineChars="300" w:firstLine="720"/>
-              <w:rPr>
-                <w:rFonts w:ascii="Symbol" w:eastAsia="Times New Roman" w:hAnsi="Symbol" w:cs="Times New Roman"/>
-                <w:color w:val="000000"/>
-                <w:kern w:val="0"/>
-                <w14:ligatures w14:val="none"/>
-              </w:rPr>
-            </w:pPr>
-            <w:r>
-              <w:rPr>
-                <w:rFonts w:ascii="Symbol" w:eastAsia="Symbol" w:hAnsi="Symbol" w:cs="Symbol"/>
-                <w:color w:val="000000"/>
-                <w:kern w:val="0"/>
-                <w14:ligatures w14:val="none"/>
-              </w:rPr>
-              <w:t>·</w:t>
-            </w:r>
-            <w:r>
-              <w:rPr>
-                <w:rFonts w:ascii="Times New Roman" w:eastAsia="Symbol" w:hAnsi="Times New Roman" w:cs="Times New Roman"/>
-                <w:color w:val="000000"/>
-                <w:kern w:val="0"/>
-                <w:sz w:val="14"/>
-                <w:szCs w:val="14"/>
-                <w14:ligatures w14:val="none"/>
-              </w:rPr>
-              <w:t xml:space="preserve">       </w:t>
-            </w:r>
-            <w:r>
-              <w:rPr>
-                <w:rFonts w:ascii="Times New Roman" w:eastAsia="Symbol" w:hAnsi="Times New Roman" w:cs="Times New Roman"/>
-                <w:color w:val="000000"/>
-                <w:kern w:val="0"/>
-                <w14:ligatures w14:val="none"/>
-              </w:rPr>
-              <w:t xml:space="preserve">Support for multiple file formats </w:t>
-            </w:r>
-            <w:proofErr w:type="gramStart"/>
-            <w:r>
-              <w:rPr>
-                <w:rFonts w:ascii="Times New Roman" w:eastAsia="Symbol" w:hAnsi="Times New Roman" w:cs="Times New Roman"/>
-                <w:color w:val="000000"/>
-                <w:kern w:val="0"/>
-                <w14:ligatures w14:val="none"/>
-              </w:rPr>
-              <w:t>(.</w:t>
-            </w:r>
-            <w:proofErr w:type="spellStart"/>
-            <w:r>
-              <w:rPr>
-                <w:rFonts w:ascii="Times New Roman" w:eastAsia="Symbol" w:hAnsi="Times New Roman" w:cs="Times New Roman"/>
-                <w:color w:val="000000"/>
-                <w:kern w:val="0"/>
-                <w14:ligatures w14:val="none"/>
-              </w:rPr>
-              <w:t>pcap</w:t>
-            </w:r>
-            <w:proofErr w:type="spellEnd"/>
-            <w:r>
-              <w:rPr>
-                <w:rFonts w:ascii="Times New Roman" w:eastAsia="Symbol" w:hAnsi="Times New Roman" w:cs="Times New Roman"/>
-                <w:color w:val="000000"/>
-                <w:kern w:val="0"/>
-                <w14:ligatures w14:val="none"/>
-              </w:rPr>
-              <w:t>, .</w:t>
-            </w:r>
-            <w:proofErr w:type="spellStart"/>
-            <w:r>
-              <w:rPr>
-                <w:rFonts w:ascii="Times New Roman" w:eastAsia="Symbol" w:hAnsi="Times New Roman" w:cs="Times New Roman"/>
-                <w:color w:val="000000"/>
-                <w:kern w:val="0"/>
-                <w14:ligatures w14:val="none"/>
-              </w:rPr>
-              <w:t>pcapng</w:t>
-            </w:r>
-            <w:proofErr w:type="spellEnd"/>
-            <w:proofErr w:type="gramEnd"/>
-            <w:r>
-              <w:rPr>
-                <w:rFonts w:ascii="Times New Roman" w:eastAsia="Symbol" w:hAnsi="Times New Roman" w:cs="Times New Roman"/>
-                <w:color w:val="000000"/>
-                <w:kern w:val="0"/>
-                <w14:ligatures w14:val="none"/>
-              </w:rPr>
-              <w:t>, .cap)</w:t>
+              <w:rPr>
+                <w:rFonts w:ascii="Times New Roman" w:eastAsia="Times New Roman" w:hAnsi="Times New Roman" w:cs="Times New Roman"/>
+                <w:b/>
+                <w:bCs/>
+                <w:color w:val="000000"/>
+                <w:kern w:val="0"/>
+                <w14:ligatures w14:val="none"/>
+              </w:rPr>
+            </w:pPr>
+            <w:r>
+              <w:rPr>
+                <w:rFonts w:ascii="Times New Roman" w:eastAsia="Times New Roman" w:hAnsi="Times New Roman" w:cs="Times New Roman"/>
+                <w:b/>
+                <w:bCs/>
+                <w:color w:val="000000"/>
+                <w:kern w:val="0"/>
+                <w14:ligatures w14:val="none"/>
+              </w:rPr>
+              <w:t>Actual Results:</w:t>
             </w:r>
           </w:p>
         </w:tc>
@@ -4211,49 +4029,7 @@
                 <w:kern w:val="0"/>
                 <w14:ligatures w14:val="none"/>
               </w:rPr>
-              <w:t>Actual Results:</w:t>
-            </w:r>
-          </w:p>
-        </w:tc>
-      </w:tr>
-      <w:tr>
-        <w:trPr>
-          <w:trHeight w:val="288"/>
-        </w:trPr>
-        <w:tc>
-          <w:tcPr>
-            <w:tcW w:w="9351" w:type="dxa"/>
-            <w:tcBorders>
-              <w:top w:val="nil"/>
-              <w:left w:val="single" w:sz="4" w:space="0" w:color="auto"/>
-              <w:bottom w:val="single" w:sz="4" w:space="0" w:color="auto"/>
-              <w:right w:val="single" w:sz="4" w:space="0" w:color="auto"/>
-            </w:tcBorders>
-            <w:noWrap/>
-            <w:vAlign w:val="center"/>
-            <w:hideMark/>
-          </w:tcPr>
-          <w:p>
-            <w:pPr>
-              <w:spacing w:after="0" w:line="240" w:lineRule="auto"/>
-              <w:rPr>
-                <w:rFonts w:ascii="Times New Roman" w:eastAsia="Times New Roman" w:hAnsi="Times New Roman" w:cs="Times New Roman"/>
-                <w:b/>
-                <w:bCs/>
-                <w:color w:val="000000"/>
-                <w:kern w:val="0"/>
-                <w14:ligatures w14:val="none"/>
-              </w:rPr>
-            </w:pPr>
-            <w:r>
-              <w:rPr>
-                <w:rFonts w:ascii="Times New Roman" w:eastAsia="Times New Roman" w:hAnsi="Times New Roman" w:cs="Times New Roman"/>
-                <w:b/>
-                <w:bCs/>
-                <w:color w:val="000000"/>
-                <w:kern w:val="0"/>
-                <w14:ligatures w14:val="none"/>
-              </w:rPr>
+              <w:lastRenderedPageBreak/>
               <w:t>Issues Found:</w:t>
             </w:r>
           </w:p>
@@ -5437,85 +5213,85 @@
           <w:p>
             <w:pPr>
               <w:spacing w:after="0" w:line="240" w:lineRule="auto"/>
+              <w:rPr>
+                <w:rFonts w:ascii="Times New Roman" w:eastAsia="Times New Roman" w:hAnsi="Times New Roman" w:cs="Times New Roman"/>
+                <w:b/>
+                <w:bCs/>
+                <w:color w:val="000000"/>
+                <w:kern w:val="0"/>
+                <w14:ligatures w14:val="none"/>
+              </w:rPr>
+            </w:pPr>
+            <w:r>
+              <w:rPr>
+                <w:rFonts w:ascii="Times New Roman" w:eastAsia="Times New Roman" w:hAnsi="Times New Roman" w:cs="Times New Roman"/>
+                <w:b/>
+                <w:bCs/>
+                <w:color w:val="000000"/>
+                <w:kern w:val="0"/>
+                <w14:ligatures w14:val="none"/>
+              </w:rPr>
+              <w:t>Expected Results:</w:t>
+            </w:r>
+          </w:p>
+        </w:tc>
+      </w:tr>
+      <w:tr>
+        <w:trPr>
+          <w:trHeight w:val="312"/>
+        </w:trPr>
+        <w:tc>
+          <w:tcPr>
+            <w:tcW w:w="9351" w:type="dxa"/>
+            <w:tcBorders>
+              <w:top w:val="nil"/>
+              <w:left w:val="single" w:sz="4" w:space="0" w:color="auto"/>
+              <w:bottom w:val="single" w:sz="4" w:space="0" w:color="auto"/>
+              <w:right w:val="single" w:sz="4" w:space="0" w:color="auto"/>
+            </w:tcBorders>
+            <w:noWrap/>
+            <w:vAlign w:val="center"/>
+            <w:hideMark/>
+          </w:tcPr>
+          <w:p>
+            <w:pPr>
+              <w:spacing w:after="0" w:line="240" w:lineRule="auto"/>
               <w:ind w:firstLineChars="300" w:firstLine="720"/>
               <w:rPr>
-                <w:rFonts w:ascii="Times New Roman" w:eastAsia="Times New Roman" w:hAnsi="Times New Roman" w:cs="Times New Roman"/>
-                <w:color w:val="000000"/>
-                <w:kern w:val="0"/>
-                <w14:ligatures w14:val="none"/>
-              </w:rPr>
-            </w:pPr>
-            <w:r>
-              <w:rPr>
-                <w:rFonts w:ascii="Times New Roman" w:eastAsia="Times New Roman" w:hAnsi="Times New Roman" w:cs="Times New Roman"/>
-                <w:color w:val="000000"/>
-                <w:kern w:val="0"/>
-                <w14:ligatures w14:val="none"/>
-              </w:rPr>
-              <w:t>4.</w:t>
-            </w:r>
-            <w:r>
-              <w:rPr>
-                <w:rFonts w:ascii="Times New Roman" w:eastAsia="Times New Roman" w:hAnsi="Times New Roman" w:cs="Times New Roman"/>
+                <w:rFonts w:ascii="Symbol" w:eastAsia="Times New Roman" w:hAnsi="Symbol" w:cs="Times New Roman"/>
+                <w:color w:val="000000"/>
+                <w:kern w:val="0"/>
+                <w14:ligatures w14:val="none"/>
+              </w:rPr>
+            </w:pPr>
+            <w:r>
+              <w:rPr>
+                <w:rFonts w:ascii="Symbol" w:eastAsia="Symbol" w:hAnsi="Symbol" w:cs="Symbol"/>
+                <w:color w:val="000000"/>
+                <w:kern w:val="0"/>
+                <w14:ligatures w14:val="none"/>
+              </w:rPr>
+              <w:t>·</w:t>
+            </w:r>
+            <w:r>
+              <w:rPr>
+                <w:rFonts w:ascii="Times New Roman" w:eastAsia="Symbol" w:hAnsi="Times New Roman" w:cs="Times New Roman"/>
                 <w:color w:val="000000"/>
                 <w:kern w:val="0"/>
                 <w:sz w:val="14"/>
                 <w:szCs w:val="14"/>
                 <w14:ligatures w14:val="none"/>
               </w:rPr>
-              <w:t xml:space="preserve">     </w:t>
-            </w:r>
-            <w:r>
-              <w:rPr>
-                <w:rFonts w:ascii="Times New Roman" w:eastAsia="Times New Roman" w:hAnsi="Times New Roman" w:cs="Times New Roman"/>
-                <w:color w:val="000000"/>
-                <w:kern w:val="0"/>
-                <w14:ligatures w14:val="none"/>
-              </w:rPr>
-              <w:t>Test search functionality</w:t>
-            </w:r>
-          </w:p>
-        </w:tc>
-      </w:tr>
-      <w:tr>
-        <w:trPr>
-          <w:trHeight w:val="312"/>
-        </w:trPr>
-        <w:tc>
-          <w:tcPr>
-            <w:tcW w:w="9351" w:type="dxa"/>
-            <w:tcBorders>
-              <w:top w:val="nil"/>
-              <w:left w:val="single" w:sz="4" w:space="0" w:color="auto"/>
-              <w:bottom w:val="single" w:sz="4" w:space="0" w:color="auto"/>
-              <w:right w:val="single" w:sz="4" w:space="0" w:color="auto"/>
-            </w:tcBorders>
-            <w:noWrap/>
-            <w:vAlign w:val="center"/>
-            <w:hideMark/>
-          </w:tcPr>
-          <w:p>
-            <w:pPr>
-              <w:spacing w:after="0" w:line="240" w:lineRule="auto"/>
-              <w:rPr>
-                <w:rFonts w:ascii="Times New Roman" w:eastAsia="Times New Roman" w:hAnsi="Times New Roman" w:cs="Times New Roman"/>
-                <w:b/>
-                <w:bCs/>
-                <w:color w:val="000000"/>
-                <w:kern w:val="0"/>
-                <w14:ligatures w14:val="none"/>
-              </w:rPr>
-            </w:pPr>
-            <w:r>
-              <w:rPr>
-                <w:rFonts w:ascii="Times New Roman" w:eastAsia="Times New Roman" w:hAnsi="Times New Roman" w:cs="Times New Roman"/>
-                <w:b/>
-                <w:bCs/>
-                <w:color w:val="000000"/>
-                <w:kern w:val="0"/>
-                <w14:ligatures w14:val="none"/>
-              </w:rPr>
-              <w:t>Expected Results:</w:t>
+              <w:t xml:space="preserve">       </w:t>
+            </w:r>
+            <w:r>
+              <w:rPr>
+                <w:rFonts w:ascii="Times New Roman" w:eastAsia="Symbol" w:hAnsi="Times New Roman" w:cs="Times New Roman"/>
+                <w:color w:val="000000"/>
+                <w:kern w:val="0"/>
+                <w14:ligatures w14:val="none"/>
+              </w:rPr>
+              <w:t>Report list displays correctly</w:t>
             </w:r>
           </w:p>
         </w:tc>
@@ -5575,127 +5351,7 @@
                 <w:kern w:val="0"/>
                 <w14:ligatures w14:val="none"/>
               </w:rPr>
-              <w:t>Report list displays correctly</w:t>
-            </w:r>
-          </w:p>
-        </w:tc>
-      </w:tr>
-      <w:tr>
-        <w:trPr>
-          <w:trHeight w:val="312"/>
-        </w:trPr>
-        <w:tc>
-          <w:tcPr>
-            <w:tcW w:w="9351" w:type="dxa"/>
-            <w:tcBorders>
-              <w:top w:val="nil"/>
-              <w:left w:val="single" w:sz="4" w:space="0" w:color="auto"/>
-              <w:bottom w:val="single" w:sz="4" w:space="0" w:color="auto"/>
-              <w:right w:val="single" w:sz="4" w:space="0" w:color="auto"/>
-            </w:tcBorders>
-            <w:noWrap/>
-            <w:vAlign w:val="center"/>
-            <w:hideMark/>
-          </w:tcPr>
-          <w:p>
-            <w:pPr>
-              <w:spacing w:after="0" w:line="240" w:lineRule="auto"/>
-              <w:ind w:firstLineChars="300" w:firstLine="720"/>
-              <w:rPr>
-                <w:rFonts w:ascii="Symbol" w:eastAsia="Times New Roman" w:hAnsi="Symbol" w:cs="Times New Roman"/>
-                <w:color w:val="000000"/>
-                <w:kern w:val="0"/>
-                <w14:ligatures w14:val="none"/>
-              </w:rPr>
-            </w:pPr>
-            <w:r>
-              <w:rPr>
-                <w:rFonts w:ascii="Symbol" w:eastAsia="Symbol" w:hAnsi="Symbol" w:cs="Symbol"/>
-                <w:color w:val="000000"/>
-                <w:kern w:val="0"/>
-                <w14:ligatures w14:val="none"/>
-              </w:rPr>
-              <w:t>·</w:t>
-            </w:r>
-            <w:r>
-              <w:rPr>
-                <w:rFonts w:ascii="Times New Roman" w:eastAsia="Symbol" w:hAnsi="Times New Roman" w:cs="Times New Roman"/>
-                <w:color w:val="000000"/>
-                <w:kern w:val="0"/>
-                <w:sz w:val="14"/>
-                <w:szCs w:val="14"/>
-                <w14:ligatures w14:val="none"/>
-              </w:rPr>
-              <w:t xml:space="preserve">       </w:t>
-            </w:r>
-            <w:r>
-              <w:rPr>
-                <w:rFonts w:ascii="Times New Roman" w:eastAsia="Symbol" w:hAnsi="Times New Roman" w:cs="Times New Roman"/>
-                <w:color w:val="000000"/>
-                <w:kern w:val="0"/>
-                <w14:ligatures w14:val="none"/>
-              </w:rPr>
               <w:t>Filtering function works properly</w:t>
-            </w:r>
-          </w:p>
-        </w:tc>
-      </w:tr>
-      <w:tr>
-        <w:trPr>
-          <w:trHeight w:val="312"/>
-        </w:trPr>
-        <w:tc>
-          <w:tcPr>
-            <w:tcW w:w="9351" w:type="dxa"/>
-            <w:tcBorders>
-              <w:top w:val="nil"/>
-              <w:left w:val="single" w:sz="4" w:space="0" w:color="auto"/>
-              <w:bottom w:val="single" w:sz="4" w:space="0" w:color="auto"/>
-              <w:right w:val="single" w:sz="4" w:space="0" w:color="auto"/>
-            </w:tcBorders>
-            <w:noWrap/>
-            <w:vAlign w:val="center"/>
-            <w:hideMark/>
-          </w:tcPr>
-          <w:p>
-            <w:pPr>
-              <w:spacing w:after="0" w:line="240" w:lineRule="auto"/>
-              <w:ind w:firstLineChars="300" w:firstLine="720"/>
-              <w:rPr>
-                <w:rFonts w:ascii="Symbol" w:eastAsia="Times New Roman" w:hAnsi="Symbol" w:cs="Times New Roman"/>
-                <w:color w:val="000000"/>
-                <w:kern w:val="0"/>
-                <w14:ligatures w14:val="none"/>
-              </w:rPr>
-            </w:pPr>
-            <w:r>
-              <w:rPr>
-                <w:rFonts w:ascii="Symbol" w:eastAsia="Symbol" w:hAnsi="Symbol" w:cs="Symbol"/>
-                <w:color w:val="000000"/>
-                <w:kern w:val="0"/>
-                <w14:ligatures w14:val="none"/>
-              </w:rPr>
-              <w:t>·</w:t>
-            </w:r>
-            <w:r>
-              <w:rPr>
-                <w:rFonts w:ascii="Times New Roman" w:eastAsia="Symbol" w:hAnsi="Times New Roman" w:cs="Times New Roman"/>
-                <w:color w:val="000000"/>
-                <w:kern w:val="0"/>
-                <w:sz w:val="14"/>
-                <w:szCs w:val="14"/>
-                <w14:ligatures w14:val="none"/>
-              </w:rPr>
-              <w:t xml:space="preserve">       </w:t>
-            </w:r>
-            <w:r>
-              <w:rPr>
-                <w:rFonts w:ascii="Times New Roman" w:eastAsia="Symbol" w:hAnsi="Times New Roman" w:cs="Times New Roman"/>
-                <w:color w:val="000000"/>
-                <w:kern w:val="0"/>
-                <w14:ligatures w14:val="none"/>
-              </w:rPr>
-              <w:t>Search function accurate</w:t>
             </w:r>
           </w:p>
         </w:tc>
@@ -6081,13 +5737,21 @@
             </w:pPr>
             <w:r>
               <w:rPr>
-                <w:rFonts w:ascii="Times New Roman" w:eastAsia="Times New Roman" w:hAnsi="Times New Roman" w:cs="Times New Roman"/>
-                <w:color w:val="000000"/>
-                <w:kern w:val="0"/>
-                <w14:ligatures w14:val="none"/>
-              </w:rPr>
-              <w:lastRenderedPageBreak/>
-              <w:t>2.</w:t>
+                <w:rFonts w:ascii="Times New Roman" w:hAnsi="Times New Roman" w:cs="Times New Roman" w:hint="eastAsia"/>
+                <w:color w:val="000000"/>
+                <w:kern w:val="0"/>
+                <w14:ligatures w14:val="none"/>
+              </w:rPr>
+              <w:t>2</w:t>
+            </w:r>
+            <w:r>
+              <w:rPr>
+                <w:rFonts w:ascii="Times New Roman" w:eastAsia="Times New Roman" w:hAnsi="Times New Roman" w:cs="Times New Roman"/>
+                <w:color w:val="000000"/>
+                <w:kern w:val="0"/>
+                <w14:ligatures w14:val="none"/>
+              </w:rPr>
+              <w:t>.</w:t>
             </w:r>
             <w:r>
               <w:rPr>
@@ -6107,7 +5771,7 @@
                 <w:kern w:val="0"/>
                 <w14:ligatures w14:val="none"/>
               </w:rPr>
-              <w:t>Check statistical charts</w:t>
+              <w:t>Verify data export functionality</w:t>
             </w:r>
           </w:p>
         </w:tc>
@@ -6126,79 +5790,79 @@
           <w:p>
             <w:pPr>
               <w:spacing w:after="0" w:line="240" w:lineRule="auto"/>
+              <w:rPr>
+                <w:rFonts w:ascii="Times New Roman" w:eastAsia="Times New Roman" w:hAnsi="Times New Roman" w:cs="Times New Roman"/>
+                <w:b/>
+                <w:bCs/>
+                <w:color w:val="000000"/>
+                <w:kern w:val="0"/>
+                <w14:ligatures w14:val="none"/>
+              </w:rPr>
+            </w:pPr>
+            <w:r>
+              <w:rPr>
+                <w:rFonts w:ascii="Times New Roman" w:eastAsia="Times New Roman" w:hAnsi="Times New Roman" w:cs="Times New Roman"/>
+                <w:b/>
+                <w:bCs/>
+                <w:color w:val="000000"/>
+                <w:kern w:val="0"/>
+                <w14:ligatures w14:val="none"/>
+              </w:rPr>
+              <w:t>Expected Results:</w:t>
+            </w:r>
+          </w:p>
+        </w:tc>
+      </w:tr>
+      <w:tr>
+        <w:trPr>
+          <w:trHeight w:val="312"/>
+        </w:trPr>
+        <w:tc>
+          <w:tcPr>
+            <w:tcW w:w="9351" w:type="dxa"/>
+            <w:noWrap/>
+            <w:vAlign w:val="center"/>
+            <w:hideMark/>
+          </w:tcPr>
+          <w:p>
+            <w:pPr>
+              <w:spacing w:after="0" w:line="240" w:lineRule="auto"/>
               <w:ind w:firstLineChars="300" w:firstLine="720"/>
               <w:rPr>
-                <w:rFonts w:ascii="Times New Roman" w:eastAsia="Times New Roman" w:hAnsi="Times New Roman" w:cs="Times New Roman"/>
-                <w:color w:val="000000"/>
-                <w:kern w:val="0"/>
-                <w14:ligatures w14:val="none"/>
-              </w:rPr>
-            </w:pPr>
-            <w:r>
-              <w:rPr>
-                <w:rFonts w:ascii="Times New Roman" w:eastAsia="Times New Roman" w:hAnsi="Times New Roman" w:cs="Times New Roman"/>
-                <w:color w:val="000000"/>
-                <w:kern w:val="0"/>
-                <w14:ligatures w14:val="none"/>
-              </w:rPr>
-              <w:t>3.</w:t>
-            </w:r>
-            <w:r>
-              <w:rPr>
-                <w:rFonts w:ascii="Times New Roman" w:eastAsia="Times New Roman" w:hAnsi="Times New Roman" w:cs="Times New Roman"/>
+                <w:rFonts w:ascii="Symbol" w:eastAsia="Times New Roman" w:hAnsi="Symbol" w:cs="Times New Roman"/>
+                <w:color w:val="000000"/>
+                <w:kern w:val="0"/>
+                <w14:ligatures w14:val="none"/>
+              </w:rPr>
+            </w:pPr>
+            <w:r>
+              <w:rPr>
+                <w:rFonts w:ascii="Symbol" w:eastAsia="Symbol" w:hAnsi="Symbol" w:cs="Symbol"/>
+                <w:color w:val="000000"/>
+                <w:kern w:val="0"/>
+                <w14:ligatures w14:val="none"/>
+              </w:rPr>
+              <w:t>·</w:t>
+            </w:r>
+            <w:r>
+              <w:rPr>
+                <w:rFonts w:ascii="Times New Roman" w:eastAsia="Symbol" w:hAnsi="Times New Roman" w:cs="Times New Roman"/>
                 <w:color w:val="000000"/>
                 <w:kern w:val="0"/>
                 <w:sz w:val="14"/>
                 <w:szCs w:val="14"/>
                 <w14:ligatures w14:val="none"/>
               </w:rPr>
-              <w:t xml:space="preserve">     </w:t>
-            </w:r>
-            <w:r>
-              <w:rPr>
-                <w:rFonts w:ascii="Times New Roman" w:eastAsia="Times New Roman" w:hAnsi="Times New Roman" w:cs="Times New Roman"/>
-                <w:color w:val="000000"/>
-                <w:kern w:val="0"/>
-                <w14:ligatures w14:val="none"/>
-              </w:rPr>
-              <w:t>Verify data export functionality</w:t>
-            </w:r>
-          </w:p>
-        </w:tc>
-      </w:tr>
-      <w:tr>
-        <w:trPr>
-          <w:trHeight w:val="312"/>
-        </w:trPr>
-        <w:tc>
-          <w:tcPr>
-            <w:tcW w:w="9351" w:type="dxa"/>
-            <w:noWrap/>
-            <w:vAlign w:val="center"/>
-            <w:hideMark/>
-          </w:tcPr>
-          <w:p>
-            <w:pPr>
-              <w:spacing w:after="0" w:line="240" w:lineRule="auto"/>
-              <w:rPr>
-                <w:rFonts w:ascii="Times New Roman" w:eastAsia="Times New Roman" w:hAnsi="Times New Roman" w:cs="Times New Roman"/>
-                <w:b/>
-                <w:bCs/>
-                <w:color w:val="000000"/>
-                <w:kern w:val="0"/>
-                <w14:ligatures w14:val="none"/>
-              </w:rPr>
-            </w:pPr>
-            <w:r>
-              <w:rPr>
-                <w:rFonts w:ascii="Times New Roman" w:eastAsia="Times New Roman" w:hAnsi="Times New Roman" w:cs="Times New Roman"/>
-                <w:b/>
-                <w:bCs/>
-                <w:color w:val="000000"/>
-                <w:kern w:val="0"/>
-                <w14:ligatures w14:val="none"/>
-              </w:rPr>
-              <w:t>Expected Results:</w:t>
+              <w:t xml:space="preserve">       </w:t>
+            </w:r>
+            <w:r>
+              <w:rPr>
+                <w:rFonts w:ascii="Times New Roman" w:eastAsia="Symbol" w:hAnsi="Times New Roman" w:cs="Times New Roman"/>
+                <w:color w:val="000000"/>
+                <w:kern w:val="0"/>
+                <w14:ligatures w14:val="none"/>
+              </w:rPr>
+              <w:t>Map displays correctly</w:t>
             </w:r>
           </w:p>
         </w:tc>
@@ -6252,7 +5916,81 @@
                 <w:kern w:val="0"/>
                 <w14:ligatures w14:val="none"/>
               </w:rPr>
-              <w:t>Map displays correctly</w:t>
+              <w:t>Export function works properly</w:t>
+            </w:r>
+          </w:p>
+        </w:tc>
+      </w:tr>
+      <w:tr>
+        <w:trPr>
+          <w:trHeight w:val="288"/>
+        </w:trPr>
+        <w:tc>
+          <w:tcPr>
+            <w:tcW w:w="9351" w:type="dxa"/>
+            <w:noWrap/>
+            <w:vAlign w:val="center"/>
+            <w:hideMark/>
+          </w:tcPr>
+          <w:p>
+            <w:pPr>
+              <w:spacing w:after="0" w:line="240" w:lineRule="auto"/>
+              <w:rPr>
+                <w:rFonts w:ascii="Times New Roman" w:eastAsia="Times New Roman" w:hAnsi="Times New Roman" w:cs="Times New Roman"/>
+                <w:b/>
+                <w:bCs/>
+                <w:color w:val="000000"/>
+                <w:kern w:val="0"/>
+                <w14:ligatures w14:val="none"/>
+              </w:rPr>
+            </w:pPr>
+            <w:r>
+              <w:rPr>
+                <w:rFonts w:ascii="Times New Roman" w:eastAsia="Times New Roman" w:hAnsi="Times New Roman" w:cs="Times New Roman"/>
+                <w:b/>
+                <w:bCs/>
+                <w:color w:val="000000"/>
+                <w:kern w:val="0"/>
+                <w14:ligatures w14:val="none"/>
+              </w:rPr>
+              <w:t>Actual Results:</w:t>
+            </w:r>
+          </w:p>
+        </w:tc>
+      </w:tr>
+      <w:tr>
+        <w:trPr>
+          <w:trHeight w:val="288"/>
+        </w:trPr>
+        <w:tc>
+          <w:tcPr>
+            <w:tcW w:w="9351" w:type="dxa"/>
+            <w:noWrap/>
+            <w:vAlign w:val="center"/>
+            <w:hideMark/>
+          </w:tcPr>
+          <w:p>
+            <w:pPr>
+              <w:spacing w:after="0" w:line="240" w:lineRule="auto"/>
+              <w:rPr>
+                <w:rFonts w:ascii="Times New Roman" w:eastAsia="Times New Roman" w:hAnsi="Times New Roman" w:cs="Times New Roman"/>
+                <w:b/>
+                <w:bCs/>
+                <w:color w:val="000000"/>
+                <w:kern w:val="0"/>
+                <w14:ligatures w14:val="none"/>
+              </w:rPr>
+            </w:pPr>
+            <w:r>
+              <w:rPr>
+                <w:rFonts w:ascii="Times New Roman" w:eastAsia="Times New Roman" w:hAnsi="Times New Roman" w:cs="Times New Roman"/>
+                <w:b/>
+                <w:bCs/>
+                <w:color w:val="000000"/>
+                <w:kern w:val="0"/>
+                <w14:ligatures w14:val="none"/>
+              </w:rPr>
+              <w:t>Issues Found:</w:t>
             </w:r>
           </w:p>
         </w:tc>
@@ -6271,206 +6009,25 @@
           <w:p>
             <w:pPr>
               <w:spacing w:after="0" w:line="240" w:lineRule="auto"/>
-              <w:ind w:firstLineChars="300" w:firstLine="720"/>
-              <w:rPr>
-                <w:rFonts w:ascii="Symbol" w:eastAsia="Times New Roman" w:hAnsi="Symbol" w:cs="Times New Roman"/>
-                <w:color w:val="000000"/>
-                <w:kern w:val="0"/>
-                <w14:ligatures w14:val="none"/>
-              </w:rPr>
-            </w:pPr>
-            <w:r>
-              <w:rPr>
-                <w:rFonts w:ascii="Symbol" w:eastAsia="Symbol" w:hAnsi="Symbol" w:cs="Symbol"/>
-                <w:color w:val="000000"/>
-                <w:kern w:val="0"/>
-                <w14:ligatures w14:val="none"/>
-              </w:rPr>
-              <w:t>·</w:t>
-            </w:r>
-            <w:r>
-              <w:rPr>
-                <w:rFonts w:ascii="Times New Roman" w:eastAsia="Symbol" w:hAnsi="Times New Roman" w:cs="Times New Roman"/>
-                <w:color w:val="000000"/>
-                <w:kern w:val="0"/>
-                <w:sz w:val="14"/>
-                <w:szCs w:val="14"/>
-                <w14:ligatures w14:val="none"/>
-              </w:rPr>
-              <w:t xml:space="preserve">       </w:t>
-            </w:r>
-            <w:r>
-              <w:rPr>
-                <w:rFonts w:ascii="Times New Roman" w:eastAsia="Symbol" w:hAnsi="Times New Roman" w:cs="Times New Roman"/>
-                <w:color w:val="000000"/>
-                <w:kern w:val="0"/>
-                <w14:ligatures w14:val="none"/>
-              </w:rPr>
-              <w:t>Chart data accurate</w:t>
-            </w:r>
-          </w:p>
-        </w:tc>
-      </w:tr>
-      <w:tr>
-        <w:trPr>
-          <w:trHeight w:val="312"/>
-        </w:trPr>
-        <w:tc>
-          <w:tcPr>
-            <w:tcW w:w="9351" w:type="dxa"/>
-            <w:noWrap/>
-            <w:vAlign w:val="center"/>
-            <w:hideMark/>
-          </w:tcPr>
-          <w:p>
-            <w:pPr>
-              <w:spacing w:after="0" w:line="240" w:lineRule="auto"/>
-              <w:ind w:firstLineChars="300" w:firstLine="720"/>
-              <w:rPr>
-                <w:rFonts w:ascii="Symbol" w:eastAsia="Times New Roman" w:hAnsi="Symbol" w:cs="Times New Roman"/>
-                <w:color w:val="000000"/>
-                <w:kern w:val="0"/>
-                <w14:ligatures w14:val="none"/>
-              </w:rPr>
-            </w:pPr>
-            <w:r>
-              <w:rPr>
-                <w:rFonts w:ascii="Symbol" w:eastAsia="Symbol" w:hAnsi="Symbol" w:cs="Symbol"/>
-                <w:color w:val="000000"/>
-                <w:kern w:val="0"/>
-                <w14:ligatures w14:val="none"/>
-              </w:rPr>
-              <w:t>·</w:t>
-            </w:r>
-            <w:r>
-              <w:rPr>
-                <w:rFonts w:ascii="Times New Roman" w:eastAsia="Symbol" w:hAnsi="Times New Roman" w:cs="Times New Roman"/>
-                <w:color w:val="000000"/>
-                <w:kern w:val="0"/>
-                <w:sz w:val="14"/>
-                <w:szCs w:val="14"/>
-                <w14:ligatures w14:val="none"/>
-              </w:rPr>
-              <w:t xml:space="preserve">       </w:t>
-            </w:r>
-            <w:r>
-              <w:rPr>
-                <w:rFonts w:ascii="Times New Roman" w:eastAsia="Symbol" w:hAnsi="Times New Roman" w:cs="Times New Roman"/>
-                <w:color w:val="000000"/>
-                <w:kern w:val="0"/>
-                <w14:ligatures w14:val="none"/>
-              </w:rPr>
-              <w:t>Export function works properly</w:t>
-            </w:r>
-          </w:p>
-        </w:tc>
-      </w:tr>
-      <w:tr>
-        <w:trPr>
-          <w:trHeight w:val="288"/>
-        </w:trPr>
-        <w:tc>
-          <w:tcPr>
-            <w:tcW w:w="9351" w:type="dxa"/>
-            <w:noWrap/>
-            <w:vAlign w:val="center"/>
-            <w:hideMark/>
-          </w:tcPr>
-          <w:p>
-            <w:pPr>
-              <w:spacing w:after="0" w:line="240" w:lineRule="auto"/>
-              <w:rPr>
-                <w:rFonts w:ascii="Times New Roman" w:eastAsia="Times New Roman" w:hAnsi="Times New Roman" w:cs="Times New Roman"/>
-                <w:b/>
-                <w:bCs/>
-                <w:color w:val="000000"/>
-                <w:kern w:val="0"/>
-                <w14:ligatures w14:val="none"/>
-              </w:rPr>
-            </w:pPr>
-            <w:r>
-              <w:rPr>
-                <w:rFonts w:ascii="Times New Roman" w:eastAsia="Times New Roman" w:hAnsi="Times New Roman" w:cs="Times New Roman"/>
-                <w:b/>
-                <w:bCs/>
-                <w:color w:val="000000"/>
-                <w:kern w:val="0"/>
-                <w14:ligatures w14:val="none"/>
-              </w:rPr>
-              <w:t>Actual Results:</w:t>
-            </w:r>
-          </w:p>
-        </w:tc>
-      </w:tr>
-      <w:tr>
-        <w:trPr>
-          <w:trHeight w:val="288"/>
-        </w:trPr>
-        <w:tc>
-          <w:tcPr>
-            <w:tcW w:w="9351" w:type="dxa"/>
-            <w:noWrap/>
-            <w:vAlign w:val="center"/>
-            <w:hideMark/>
-          </w:tcPr>
-          <w:p>
-            <w:pPr>
-              <w:spacing w:after="0" w:line="240" w:lineRule="auto"/>
-              <w:rPr>
-                <w:rFonts w:ascii="Times New Roman" w:eastAsia="Times New Roman" w:hAnsi="Times New Roman" w:cs="Times New Roman"/>
-                <w:b/>
-                <w:bCs/>
-                <w:color w:val="000000"/>
-                <w:kern w:val="0"/>
-                <w14:ligatures w14:val="none"/>
-              </w:rPr>
-            </w:pPr>
-            <w:r>
-              <w:rPr>
-                <w:rFonts w:ascii="Times New Roman" w:eastAsia="Times New Roman" w:hAnsi="Times New Roman" w:cs="Times New Roman"/>
-                <w:b/>
-                <w:bCs/>
-                <w:color w:val="000000"/>
-                <w:kern w:val="0"/>
-                <w14:ligatures w14:val="none"/>
-              </w:rPr>
-              <w:t>Issues Found:</w:t>
-            </w:r>
-          </w:p>
-        </w:tc>
-      </w:tr>
-      <w:tr>
-        <w:trPr>
-          <w:trHeight w:val="312"/>
-        </w:trPr>
-        <w:tc>
-          <w:tcPr>
-            <w:tcW w:w="9351" w:type="dxa"/>
-            <w:noWrap/>
-            <w:vAlign w:val="center"/>
-            <w:hideMark/>
-          </w:tcPr>
-          <w:p>
-            <w:pPr>
-              <w:spacing w:after="0" w:line="240" w:lineRule="auto"/>
-              <w:rPr>
-                <w:rFonts w:ascii="Times New Roman" w:eastAsia="Times New Roman" w:hAnsi="Times New Roman" w:cs="Times New Roman"/>
-                <w:b/>
-                <w:bCs/>
-                <w:color w:val="000000"/>
-                <w:kern w:val="0"/>
-                <w14:ligatures w14:val="none"/>
-              </w:rPr>
-            </w:pPr>
-            <w:r>
-              <w:rPr>
-                <w:rFonts w:ascii="Times New Roman" w:eastAsia="Times New Roman" w:hAnsi="Times New Roman" w:cs="Times New Roman"/>
-                <w:b/>
-                <w:bCs/>
-                <w:color w:val="000000"/>
-                <w:kern w:val="0"/>
-                <w14:ligatures w14:val="none"/>
-              </w:rPr>
+              <w:rPr>
+                <w:rFonts w:ascii="Times New Roman" w:eastAsia="Times New Roman" w:hAnsi="Times New Roman" w:cs="Times New Roman"/>
+                <w:b/>
+                <w:bCs/>
+                <w:color w:val="000000"/>
+                <w:kern w:val="0"/>
+                <w14:ligatures w14:val="none"/>
+              </w:rPr>
+            </w:pPr>
+            <w:r>
+              <w:rPr>
+                <w:rFonts w:ascii="Times New Roman" w:eastAsia="Times New Roman" w:hAnsi="Times New Roman" w:cs="Times New Roman"/>
+                <w:b/>
+                <w:bCs/>
+                <w:color w:val="000000"/>
+                <w:kern w:val="0"/>
+                <w14:ligatures w14:val="none"/>
+              </w:rPr>
+              <w:lastRenderedPageBreak/>
               <w:t>Severity Level:</w:t>
             </w:r>
             <w:r>
@@ -8040,7 +7597,6 @@
                 <w:kern w:val="0"/>
                 <w14:ligatures w14:val="none"/>
               </w:rPr>
-              <w:lastRenderedPageBreak/>
               <w:t>6.1 Alert Viewing</w:t>
             </w:r>
           </w:p>
@@ -8440,7 +7996,7 @@
           <w:tcPr>
             <w:tcW w:w="9351" w:type="dxa"/>
             <w:tcBorders>
-              <w:top w:val="nil"/>
+              <w:top w:val="single" w:sz="4" w:space="0" w:color="auto"/>
               <w:left w:val="single" w:sz="4" w:space="0" w:color="auto"/>
               <w:bottom w:val="single" w:sz="4" w:space="0" w:color="auto"/>
               <w:right w:val="single" w:sz="4" w:space="0" w:color="auto"/>
@@ -8467,6 +8023,7 @@
                 <w:kern w:val="0"/>
                 <w14:ligatures w14:val="none"/>
               </w:rPr>
+              <w:lastRenderedPageBreak/>
               <w:t>·</w:t>
             </w:r>
             <w:r>
@@ -8752,49 +8309,6 @@
                 <w14:ligatures w14:val="none"/>
               </w:rPr>
               <w:t>6.2 Alert Configuration</w:t>
-            </w:r>
-          </w:p>
-        </w:tc>
-      </w:tr>
-      <w:tr>
-        <w:trPr>
-          <w:trHeight w:val="312"/>
-        </w:trPr>
-        <w:tc>
-          <w:tcPr>
-            <w:tcW w:w="9351" w:type="dxa"/>
-            <w:tcBorders>
-              <w:top w:val="nil"/>
-              <w:left w:val="single" w:sz="4" w:space="0" w:color="auto"/>
-              <w:bottom w:val="single" w:sz="4" w:space="0" w:color="auto"/>
-              <w:right w:val="single" w:sz="4" w:space="0" w:color="auto"/>
-            </w:tcBorders>
-            <w:noWrap/>
-            <w:vAlign w:val="center"/>
-            <w:hideMark/>
-          </w:tcPr>
-          <w:p>
-            <w:pPr>
-              <w:spacing w:after="0" w:line="240" w:lineRule="auto"/>
-              <w:rPr>
-                <w:rFonts w:ascii="Times New Roman" w:eastAsia="Times New Roman" w:hAnsi="Times New Roman" w:cs="Times New Roman"/>
-                <w:b/>
-                <w:bCs/>
-                <w:color w:val="000000"/>
-                <w:kern w:val="0"/>
-                <w14:ligatures w14:val="none"/>
-              </w:rPr>
-            </w:pPr>
-            <w:r>
-              <w:rPr>
-                <w:rFonts w:ascii="Times New Roman" w:eastAsia="Times New Roman" w:hAnsi="Times New Roman" w:cs="Times New Roman"/>
-                <w:b/>
-                <w:bCs/>
-                <w:color w:val="000000"/>
-                <w:kern w:val="0"/>
-                <w14:ligatures w14:val="none"/>
-              </w:rPr>
-              <w:t>6.1 Alert Viewing</w:t>
             </w:r>
           </w:p>
         </w:tc>
@@ -9462,7 +8976,7 @@
       </w:tr>
       <w:tr>
         <w:trPr>
-          <w:trHeight w:val="426"/>
+          <w:trHeight w:val="499"/>
         </w:trPr>
         <w:tc>
           <w:tcPr>
@@ -10235,16 +9749,7 @@
                 <w:kern w:val="0"/>
                 <w14:ligatures w14:val="none"/>
               </w:rPr>
-              <w:t xml:space="preserve">Report Viewing and </w:t>
-            </w:r>
-            <w:r>
-              <w:rPr>
-                <w:rFonts w:ascii="Times New Roman" w:eastAsia="Times New Roman" w:hAnsi="Times New Roman" w:cs="Times New Roman"/>
-                <w:kern w:val="0"/>
-                <w14:ligatures w14:val="none"/>
-              </w:rPr>
-              <w:lastRenderedPageBreak/>
-              <w:t>Management</w:t>
+              <w:t>Report Viewing and Management</w:t>
             </w:r>
           </w:p>
         </w:tc>
@@ -10271,7 +9776,6 @@
                 <w:kern w:val="0"/>
                 <w14:ligatures w14:val="none"/>
               </w:rPr>
-              <w:lastRenderedPageBreak/>
               <w:t> </w:t>
             </w:r>
           </w:p>
@@ -15121,6 +14625,7 @@
   <w:style w:type="character" w:default="1" w:styleId="DefaultParagraphFont">
     <w:name w:val="Default Paragraph Font"/>
     <w:uiPriority w:val="1"/>
+    <w:semiHidden/>
     <w:unhideWhenUsed/>
   </w:style>
   <w:style w:type="table" w:default="1" w:styleId="TableNormal">

</xml_diff>